<commit_message>
Drew diagrams, probably done for today
</commit_message>
<xml_diff>
--- a/3.-Khan-Academy.docx
+++ b/3.-Khan-Academy.docx
@@ -6,7 +6,7 @@
       <w:pPr>
         <w:pStyle w:val="Normal"/>
         <w:rPr>
-          <w:sz w:val="32"/>
+          <w:sz w:val="28"/>
           <w:sz w:val="28"/>
           <w:szCs w:val="32"/>
         </w:rPr>
@@ -24,14 +24,17 @@
       <w:pPr>
         <w:pStyle w:val="Normal"/>
         <w:rPr>
-          <w:sz w:val="32"/>
+          <w:sz w:val="28"/>
           <w:sz w:val="28"/>
           <w:szCs w:val="32"/>
+          <w:rFonts w:ascii="Liberation Serif" w:hAnsi="Liberation Serif" w:eastAsia="WenQuanYi Zen Hei" w:cs="FreeSans"/>
+          <w:color w:val="00000A"/>
+          <w:lang w:val="bg-BG" w:eastAsia="zh-CN" w:bidi="hi-IN"/>
         </w:rPr>
       </w:pPr>
       <w:r>
         <w:rPr>
-          <w:sz w:val="32"/>
+          <w:sz w:val="28"/>
           <w:szCs w:val="32"/>
         </w:rPr>
       </w:r>
@@ -53,7 +56,37 @@
           <w:sz w:val="24"/>
           <w:szCs w:val="24"/>
         </w:rPr>
-        <w:t>lelelelelel murzeeeeeel</w:t>
+        <w:t>Описание на бизнес модела и целите</w:t>
+      </w:r>
+      <w:r/>
+    </w:p>
+    <w:p>
+      <w:pPr>
+        <w:pStyle w:val="Normal"/>
+        <w:rPr>
+          <w:sz w:val="24"/>
+          <w:sz w:val="24"/>
+          <w:szCs w:val="24"/>
+          <w:rFonts w:ascii="Liberation Serif" w:hAnsi="Liberation Serif" w:eastAsia="WenQuanYi Zen Hei" w:cs="FreeSans"/>
+          <w:color w:val="00000A"/>
+          <w:lang w:val="bg-BG" w:eastAsia="zh-CN" w:bidi="hi-IN"/>
+        </w:rPr>
+      </w:pPr>
+      <w:r>
+        <w:rPr/>
+      </w:r>
+      <w:r/>
+    </w:p>
+    <w:p>
+      <w:pPr>
+        <w:pStyle w:val="Normal"/>
+      </w:pPr>
+      <w:r>
+        <w:rPr>
+          <w:sz w:val="24"/>
+          <w:szCs w:val="24"/>
+        </w:rPr>
+        <w:t xml:space="preserve">Целта на компанията е да помага на потребителите да се учат по свой график и предпочитание. Финансирането на фирмата е чрез форма на дарения, приемат се както огромни суми от глобални организации така и скромни дарения от обикновенните потребители. Продукта е преведен на огромен брой езици, което му позволява да набира популярност бързо и да „заслужи“ дарения от неанглоговорящи и интернационални организации. Главният продукт на компанията е </w:t>
       </w:r>
       <w:r/>
     </w:p>
@@ -64,6 +97,7 @@
       <w:pgNumType w:fmt="decimal"/>
       <w:formProt w:val="false"/>
       <w:textDirection w:val="lrTb"/>
+      <w:docGrid w:type="default" w:linePitch="240" w:charSpace="4294961151"/>
     </w:sectPr>
   </w:body>
 </w:document>
@@ -75,7 +109,6 @@
     <w:rPrDefault>
       <w:rPr>
         <w:rFonts w:ascii="Liberation Serif" w:hAnsi="Liberation Serif" w:eastAsia="WenQuanYi Zen Hei" w:cs="FreeSans"/>
-        <w:sz w:val="24"/>
         <w:szCs w:val="24"/>
         <w:lang w:val="bg-BG" w:eastAsia="zh-CN" w:bidi="hi-IN"/>
       </w:rPr>
@@ -89,10 +122,12 @@
     <w:pPr>
       <w:widowControl w:val="false"/>
       <w:suppressAutoHyphens w:val="true"/>
+      <w:bidi w:val="0"/>
+      <w:jc w:val="left"/>
     </w:pPr>
     <w:rPr>
       <w:rFonts w:ascii="Liberation Serif" w:hAnsi="Liberation Serif" w:eastAsia="WenQuanYi Zen Hei" w:cs="FreeSans"/>
-      <w:color w:val="auto"/>
+      <w:color w:val="00000A"/>
       <w:sz w:val="24"/>
       <w:szCs w:val="24"/>
       <w:lang w:val="bg-BG" w:eastAsia="zh-CN" w:bidi="hi-IN"/>

</xml_diff>